<commit_message>
changes r flag posito
</commit_message>
<xml_diff>
--- a/report.docx
+++ b/report.docx
@@ -329,6 +329,21 @@
         </w:rPr>
         <w:t xml:space="preserve">Muhammad Hamza Fayyaz </w:t>
       </w:r>
+      <w:r>
+        <w:rPr>
+          <w:rFonts w:ascii="Times New Roman" w:eastAsia="Times New Roman" w:hAnsi="Times New Roman" w:cs="Times New Roman"/>
+          <w:b/>
+          <w:bCs/>
+          <w:i/>
+          <w:iCs/>
+          <w:color w:val="1F4E79"/>
+          <w:sz w:val="24"/>
+          <w:szCs w:val="24"/>
+        </w:rPr>
+        <w:t>214087</w:t>
+      </w:r>
+      <w:bookmarkStart w:id="0" w:name="_GoBack"/>
+      <w:bookmarkEnd w:id="0"/>
     </w:p>
     <w:p>
       <w:pPr>
@@ -812,10 +827,7 @@
         <w:t>Domain knowledge of HTTP and sockets and its required integration with python is the best outcome of the project.</w:t>
       </w:r>
     </w:p>
-    <w:p>
-      <w:bookmarkStart w:id="0" w:name="_GoBack"/>
-      <w:bookmarkEnd w:id="0"/>
-    </w:p>
+    <w:p/>
     <w:p>
       <w:pPr>
         <w:rPr>

</xml_diff>